<commit_message>
Updated Raster Graphics Lab
</commit_message>
<xml_diff>
--- a/Labs/4. Graphics - Raster/Raster Graphics.docx
+++ b/Labs/4. Graphics - Raster/Raster Graphics.docx
@@ -12,8 +12,6 @@
       <w:r>
         <w:t>I</w:t>
       </w:r>
-      <w:bookmarkStart w:id="0" w:name="_GoBack"/>
-      <w:bookmarkEnd w:id="0"/>
       <w:r>
         <w:t xml:space="preserve">. </w:t>
       </w:r>
@@ -25,7 +23,7 @@
       <w:pPr>
         <w:pStyle w:val="Heading1"/>
       </w:pPr>
-      <w:bookmarkStart w:id="1" w:name="_Toc463472995"/>
+      <w:bookmarkStart w:id="0" w:name="_Toc463472995"/>
       <w:r>
         <w:t>1. Samples</w:t>
       </w:r>
@@ -39,7 +37,12 @@
         </w:rPr>
       </w:pPr>
       <w:r>
-        <w:t xml:space="preserve">Available at: </w:t>
+        <w:t>Try them</w:t>
+      </w:r>
+      <w:bookmarkStart w:id="1" w:name="_GoBack"/>
+      <w:bookmarkEnd w:id="1"/>
+      <w:r>
+        <w:t xml:space="preserve"> at: </w:t>
       </w:r>
       <w:hyperlink r:id="rId8" w:history="1">
         <w:r>
@@ -55,7 +58,7 @@
         <w:pStyle w:val="Heading1"/>
       </w:pPr>
       <w:bookmarkStart w:id="2" w:name="_Toc463472996"/>
-      <w:bookmarkEnd w:id="1"/>
+      <w:bookmarkEnd w:id="0"/>
       <w:r>
         <w:t xml:space="preserve">2. </w:t>
       </w:r>
@@ -3687,6 +3690,7 @@
     <w:lsdException w:name="HTML Sample" w:semiHidden="1" w:unhideWhenUsed="1"/>
     <w:lsdException w:name="HTML Typewriter" w:semiHidden="1" w:unhideWhenUsed="1"/>
     <w:lsdException w:name="HTML Variable" w:semiHidden="1" w:unhideWhenUsed="1"/>
+    <w:lsdException w:name="Normal Table" w:semiHidden="1" w:unhideWhenUsed="1"/>
     <w:lsdException w:name="annotation subject" w:semiHidden="1" w:unhideWhenUsed="1"/>
     <w:lsdException w:name="No List" w:semiHidden="1" w:unhideWhenUsed="1"/>
     <w:lsdException w:name="Outline List 1" w:semiHidden="1" w:unhideWhenUsed="1"/>
@@ -3733,8 +3737,10 @@
     <w:lsdException w:name="Table Subtle 2" w:semiHidden="1" w:unhideWhenUsed="1"/>
     <w:lsdException w:name="Table Web 1" w:semiHidden="1" w:unhideWhenUsed="1"/>
     <w:lsdException w:name="Table Web 2" w:semiHidden="1" w:unhideWhenUsed="1"/>
+    <w:lsdException w:name="Table Web 3" w:semiHidden="1" w:unhideWhenUsed="1"/>
     <w:lsdException w:name="Balloon Text" w:semiHidden="1" w:unhideWhenUsed="1"/>
     <w:lsdException w:name="Table Grid" w:uiPriority="59"/>
+    <w:lsdException w:name="Table Theme" w:semiHidden="1" w:unhideWhenUsed="1"/>
     <w:lsdException w:name="Placeholder Text" w:semiHidden="1"/>
     <w:lsdException w:name="No Spacing" w:uiPriority="1" w:qFormat="1"/>
     <w:lsdException w:name="Light Shading" w:uiPriority="60"/>
@@ -5155,7 +5161,7 @@
 </file>
 
 <file path=customXml/itemProps1.xml><?xml version="1.0" encoding="utf-8"?>
-<ds:datastoreItem xmlns:ds="http://schemas.openxmlformats.org/officeDocument/2006/customXml" ds:itemID="{01DF8CB6-8F08-48E3-826A-62EC65745B8E}">
+<ds:datastoreItem xmlns:ds="http://schemas.openxmlformats.org/officeDocument/2006/customXml" ds:itemID="{23EE3491-F0CA-43DA-B993-2FE4B2477F73}">
   <ds:schemaRefs>
     <ds:schemaRef ds:uri="http://schemas.openxmlformats.org/officeDocument/2006/bibliography"/>
   </ds:schemaRefs>

</xml_diff>